<commit_message>
Cleaned up the files. Ran a few tests. Generated a release version.
</commit_message>
<xml_diff>
--- a/ProcessJPGFiles_02/how_to_use.docx
+++ b/ProcessJPGFiles_02/how_to_use.docx
@@ -322,13 +322,7 @@
         <w:t xml:space="preserve"> information from the json file and stores it in the Exif of the jpg file in the area that has the tag 0x9003. If the jpg file does not have</w:t>
       </w:r>
       <w:r>
-        <w:t xml:space="preserve"> metadata with the tag 0x9003, the </w:t>
-      </w:r>
-      <w:r>
-        <w:t>ProcessJPGFiles_02</w:t>
-      </w:r>
-      <w:r>
-        <w:t xml:space="preserve"> cannot insert the date taken information into the jpg file.</w:t>
+        <w:t xml:space="preserve"> metadata with the tag 0x9003, the ProcessJPGFiles_02 cannot insert the date taken information into the jpg file.</w:t>
       </w:r>
     </w:p>
     <w:p>
@@ -349,14 +343,7 @@
           <w:b/>
           <w:bCs/>
         </w:rPr>
-        <w:t xml:space="preserve">Instructions for Using </w:t>
-      </w:r>
-      <w:r>
-        <w:rPr>
-          <w:b/>
-          <w:bCs/>
-        </w:rPr>
-        <w:t>ProcessJPGFiles_02</w:t>
+        <w:t>Instructions for Using ProcessJPGFiles_02</w:t>
       </w:r>
     </w:p>
     <w:p>
@@ -485,10 +472,10 @@
         <w:pStyle w:val="p01"/>
       </w:pPr>
       <w:r>
-        <w:t xml:space="preserve">In the Windows command </w:t>
-      </w:r>
-      <w:r>
-        <w:t>line</w:t>
+        <w:t xml:space="preserve">In the </w:t>
+      </w:r>
+      <w:r>
+        <w:t>taskbar search window</w:t>
       </w:r>
       <w:r>
         <w:t xml:space="preserve"> type: </w:t>
@@ -559,13 +546,7 @@
         <w:pStyle w:val="p01bullet"/>
       </w:pPr>
       <w:r>
-        <w:t xml:space="preserve">In the space provided, enter the name of the directory where the executable is stored (e.g., </w:t>
-      </w:r>
-      <w:r>
-        <w:t>c:\tmp_prog</w:t>
-      </w:r>
-      <w:r>
-        <w:t>).</w:t>
+        <w:t>In the space provided, enter the name of the directory where the executable is stored (e.g., c:\tmp_prog).</w:t>
       </w:r>
     </w:p>
     <w:p>
@@ -643,7 +624,13 @@
         <w:t xml:space="preserve"> program is executed using a “Command Prompt” window.</w:t>
       </w:r>
       <w:r>
-        <w:t xml:space="preserve"> In the Windows command line, type:</w:t>
+        <w:t xml:space="preserve"> In the </w:t>
+      </w:r>
+      <w:r>
+        <w:t>taskbar search window</w:t>
+      </w:r>
+      <w:r>
+        <w:t>, type:</w:t>
       </w:r>
     </w:p>
     <w:p>
@@ -2265,6 +2252,7 @@
   <w:style w:type="character" w:default="1" w:styleId="DefaultParagraphFont">
     <w:name w:val="Default Paragraph Font"/>
     <w:uiPriority w:val="1"/>
+    <w:semiHidden/>
     <w:unhideWhenUsed/>
   </w:style>
   <w:style w:type="table" w:default="1" w:styleId="TableNormal">

</xml_diff>